<commit_message>
feat(reviews): added ratings summary on landing and additional existing reviews to seed file
</commit_message>
<xml_diff>
--- a/website-checklist-080918.docx
+++ b/website-checklist-080918.docx
@@ -34,33 +34,6 @@
           <w:i w:val="0"/>
         </w:rPr>
         <w:t>Robert Stinnett</w:t>
-      </w:r>
-    </w:p>
-    <w:p>
-      <w:pPr>
-        <w:pStyle w:val="Heading2"/>
-        <w:rPr>
-          <w:rStyle w:val="SubtleEmphasis"/>
-          <w:b/>
-          <w:i w:val="0"/>
-        </w:rPr>
-      </w:pPr>
-      <w:r>
-        <w:rPr>
-          <w:rStyle w:val="SubtleEmphasis"/>
-          <w:b/>
-          <w:i w:val="0"/>
-        </w:rPr>
-        <w:t xml:space="preserve">Location: </w:t>
-      </w:r>
-      <w:r>
-        <w:rPr>
-          <w:rStyle w:val="SubtleEmphasis"/>
-          <w:b/>
-          <w:i w:val="0"/>
-        </w:rPr>
-        <w:tab/>
-        <w:t>Boonville, MO</w:t>
       </w:r>
     </w:p>
     <w:p>
@@ -112,6 +85,14 @@
         </w:rPr>
         <w:t xml:space="preserve">a domain name? </w:t>
       </w:r>
+      <w:r>
+        <w:rPr>
+          <w:color w:val="FF0000"/>
+          <w:sz w:val="22"/>
+          <w:szCs w:val="22"/>
+        </w:rPr>
+        <w:t>boonvillebnb.com</w:t>
+      </w:r>
     </w:p>
     <w:p>
       <w:pPr>
@@ -121,13 +102,15 @@
           <w:numId w:val="1"/>
         </w:numPr>
         <w:rPr>
-          <w:sz w:val="22"/>
-          <w:szCs w:val="22"/>
-        </w:rPr>
-      </w:pPr>
-      <w:r>
-        <w:rPr>
-          <w:b/>
+          <w:strike/>
+          <w:sz w:val="22"/>
+          <w:szCs w:val="22"/>
+        </w:rPr>
+      </w:pPr>
+      <w:r>
+        <w:rPr>
+          <w:b/>
+          <w:strike/>
           <w:sz w:val="22"/>
           <w:szCs w:val="22"/>
         </w:rPr>
@@ -135,6 +118,7 @@
       </w:r>
       <w:r>
         <w:rPr>
+          <w:strike/>
           <w:sz w:val="22"/>
           <w:szCs w:val="22"/>
         </w:rPr>
@@ -246,17 +230,7 @@
           <w:sz w:val="22"/>
           <w:szCs w:val="22"/>
         </w:rPr>
-        <w:t>What are some of the top attrac</w:t>
-      </w:r>
-      <w:bookmarkStart w:id="0" w:name="_GoBack"/>
-      <w:bookmarkEnd w:id="0"/>
-      <w:r>
-        <w:rPr>
-          <w:b/>
-          <w:sz w:val="22"/>
-          <w:szCs w:val="22"/>
-        </w:rPr>
-        <w:t>tions in town you’d like to highlight?</w:t>
+        <w:t>What are some of the top attractions in town you’d like to highlight?</w:t>
       </w:r>
     </w:p>
     <w:p>
@@ -278,23 +252,7 @@
           <w:sz w:val="22"/>
           <w:szCs w:val="22"/>
         </w:rPr>
-        <w:t xml:space="preserve">Do you have any color </w:t>
-      </w:r>
-      <w:r>
-        <w:rPr>
-          <w:b/>
-          <w:sz w:val="22"/>
-          <w:szCs w:val="22"/>
-        </w:rPr>
-        <w:t>or styling</w:t>
-      </w:r>
-      <w:r>
-        <w:rPr>
-          <w:b/>
-          <w:sz w:val="22"/>
-          <w:szCs w:val="22"/>
-        </w:rPr>
-        <w:t xml:space="preserve"> preferences?</w:t>
+        <w:t>Do you have any color or styling preferences?</w:t>
       </w:r>
     </w:p>
     <w:p>
@@ -330,7 +288,16 @@
           <w:sz w:val="22"/>
           <w:szCs w:val="22"/>
         </w:rPr>
-        <w:t>as they pop up down the road. Want to make sure you’re happy with the product not just today, but for years to come.</w:t>
+        <w:t>as they pop up down the road. Want to make sure you’re happy with the product not just t</w:t>
+      </w:r>
+      <w:bookmarkStart w:id="0" w:name="_GoBack"/>
+      <w:bookmarkEnd w:id="0"/>
+      <w:r>
+        <w:rPr>
+          <w:sz w:val="22"/>
+          <w:szCs w:val="22"/>
+        </w:rPr>
+        <w:t>oday, but for years to come.</w:t>
       </w:r>
     </w:p>
     <w:p>
@@ -375,13 +342,7 @@
         <w:pStyle w:val="Heading1"/>
       </w:pPr>
       <w:r>
-        <w:t xml:space="preserve">Client </w:t>
-      </w:r>
-      <w:r>
-        <w:t>Requests</w:t>
-      </w:r>
-      <w:r>
-        <w:t>:</w:t>
+        <w:t>Client Requests:</w:t>
       </w:r>
     </w:p>
     <w:p>
@@ -401,21 +362,7 @@
           <w:sz w:val="22"/>
           <w:szCs w:val="22"/>
         </w:rPr>
-        <w:t>Images of the home</w:t>
-      </w:r>
-      <w:r>
-        <w:rPr>
-          <w:sz w:val="22"/>
-          <w:szCs w:val="22"/>
-        </w:rPr>
-        <w:t xml:space="preserve"> </w:t>
-      </w:r>
-      <w:r>
-        <w:rPr>
-          <w:sz w:val="22"/>
-          <w:szCs w:val="22"/>
-        </w:rPr>
-        <w:t>(interior and exterior)</w:t>
+        <w:t>Images of the home (interior and exterior)</w:t>
       </w:r>
     </w:p>
     <w:p>
@@ -534,16 +481,7 @@
         <w:t>TBD</w:t>
       </w:r>
       <w:r>
-        <w:t xml:space="preserve"> </w:t>
-      </w:r>
-      <w:r>
-        <w:t xml:space="preserve">(+5 days from </w:t>
-      </w:r>
-      <w:r>
-        <w:t>first draft feedback</w:t>
-      </w:r>
-      <w:r>
-        <w:t xml:space="preserve"> discussion)</w:t>
+        <w:t xml:space="preserve"> (+5 days from first draft feedback discussion)</w:t>
       </w:r>
     </w:p>
     <w:p>

</xml_diff>